<commit_message>
Fixed users can access their info but not other's
</commit_message>
<xml_diff>
--- a/ACL_document.docx
+++ b/ACL_document.docx
@@ -2304,6 +2304,26 @@
           <w:lang w:val="es-US"/>
         </w:rPr>
       </w:pPr>
+    </w:p>
+    <w:p>
+      <w:pPr>
+        <w:rPr>
+          <w:lang w:val="es-US"/>
+        </w:rPr>
+      </w:pPr>
+    </w:p>
+    <w:p>
+      <w:pPr>
+        <w:rPr>
+          <w:lang w:val="es-US"/>
+        </w:rPr>
+      </w:pPr>
+      <w:r>
+        <w:rPr>
+          <w:lang w:val="es-US"/>
+        </w:rPr>
+        <w:t>Por defecto, cada usuario puede acceder y modificar sus propios datos, sin importar su rol.</w:t>
+      </w:r>
       <w:bookmarkStart w:id="0" w:name="_GoBack"/>
       <w:bookmarkEnd w:id="0"/>
     </w:p>

</xml_diff>